<commit_message>
Update pannel background. Change register form description for Autoghymkhana cup. Fix register section height. Update event hightlights and Line up parts.
</commit_message>
<xml_diff>
--- a/docs/Step2AddFacebookPixel2Website.docx
+++ b/docs/Step2AddFacebookPixel2Website.docx
@@ -1030,6 +1030,7 @@
     <w:p>
       <w:pPr>
         <w:rPr>
+          <w:rStyle w:val="Hyperlink"/>
           <w:lang w:val="en-US"/>
         </w:rPr>
       </w:pPr>
@@ -1057,13 +1058,65 @@
       </w:pPr>
       <w:r>
         <w:rPr>
+          <w:lang w:val="en-US"/>
+        </w:rPr>
+        <w:fldChar w:fldCharType="begin"/>
+      </w:r>
+      <w:r>
+        <w:rPr>
+          <w:lang w:val="en-US"/>
+        </w:rPr>
+        <w:instrText xml:space="preserve"> HYPERLINK "</w:instrText>
+      </w:r>
+      <w:r>
+        <w:rPr>
+          <w:lang w:val="en-US"/>
+        </w:rPr>
+        <w:instrText>https://facebook.com/events_manager</w:instrText>
+      </w:r>
+      <w:r>
+        <w:rPr>
+          <w:lang w:val="en-US"/>
+        </w:rPr>
+        <w:instrText xml:space="preserve">" </w:instrText>
+      </w:r>
+      <w:r>
+        <w:rPr>
+          <w:lang w:val="en-US"/>
+        </w:rPr>
+        <w:fldChar w:fldCharType="separate"/>
+      </w:r>
+      <w:r>
+        <w:rPr>
+          <w:rStyle w:val="Hyperlink"/>
+          <w:lang w:val="en-US"/>
+        </w:rPr>
+        <w:t>https://facebook.com/events_manager</w:t>
+      </w:r>
+      <w:r>
+        <w:rPr>
+          <w:lang w:val="en-US"/>
+        </w:rPr>
+        <w:fldChar w:fldCharType="end"/>
+      </w:r>
+      <w:bookmarkStart w:id="0" w:name="_GoBack"/>
+      <w:bookmarkEnd w:id="0"/>
+    </w:p>
+    <w:p>
+      <w:pPr>
+        <w:rPr>
+          <w:lang w:val="en-US"/>
+        </w:rPr>
+      </w:pPr>
+      <w:r>
+        <w:rPr>
           <w:noProof/>
           <w:lang w:eastAsia="vi-VN"/>
         </w:rPr>
         <w:drawing>
           <wp:inline distT="0" distB="0" distL="0" distR="0">
-            <wp:extent cx="8850630" cy="4763135"/>
-            <wp:effectExtent l="0" t="0" r="7620" b="0"/>
+            <wp:extent cx="8113594" cy="4366485"/>
+            <wp:effectExtent l="0" t="0" r="1905" b="0"/>
             <wp:docPr id="21" name="Picture 21"/>
             <wp:cNvGraphicFramePr>
               <a:graphicFrameLocks xmlns:a="http://schemas.openxmlformats.org/drawingml/2006/main" noChangeAspect="1"/>
@@ -1093,7 +1146,7 @@
                   <pic:spPr bwMode="auto">
                     <a:xfrm>
                       <a:off x="0" y="0"/>
-                      <a:ext cx="8850630" cy="4763135"/>
+                      <a:ext cx="8115909" cy="4367731"/>
                     </a:xfrm>
                     <a:prstGeom prst="rect">
                       <a:avLst/>
@@ -3218,8 +3271,6 @@
           </wp:inline>
         </w:drawing>
       </w:r>
-      <w:bookmarkStart w:id="0" w:name="_GoBack"/>
-      <w:bookmarkEnd w:id="0"/>
     </w:p>
     <w:sectPr>
       <w:pgSz w:w="16838" w:h="11906" w:orient="landscape"/>

</xml_diff>